<commit_message>
Replace API File IO Instructions.docx
</commit_message>
<xml_diff>
--- a/API File IO Instructions.docx
+++ b/API File IO Instructions.docx
@@ -160,12 +160,6 @@
           <w:sz w:val="24"/>
           <w:szCs w:val="24"/>
         </w:rPr>
-      </w:r>
-      <w:r>
-        <w:rPr>
-          <w:sz w:val="24"/>
-          <w:szCs w:val="24"/>
-        </w:rPr>
         <w:fldChar w:fldCharType="separate"/>
       </w:r>
       <w:r>
@@ -380,12 +374,6 @@
           <w:sz w:val="24"/>
           <w:szCs w:val="24"/>
         </w:rPr>
-      </w:r>
-      <w:r>
-        <w:rPr>
-          <w:sz w:val="24"/>
-          <w:szCs w:val="24"/>
-        </w:rPr>
         <w:fldChar w:fldCharType="separate"/>
       </w:r>
       <w:r>
@@ -686,12 +674,6 @@
           <w:sz w:val="24"/>
           <w:szCs w:val="24"/>
         </w:rPr>
-      </w:r>
-      <w:r>
-        <w:rPr>
-          <w:sz w:val="24"/>
-          <w:szCs w:val="24"/>
-        </w:rPr>
         <w:fldChar w:fldCharType="separate"/>
       </w:r>
       <w:r>
@@ -717,8 +699,6 @@
         </w:rPr>
         <w:fldChar w:fldCharType="end"/>
       </w:r>
-      <w:bookmarkStart w:id="0" w:name="_GoBack"/>
-      <w:bookmarkEnd w:id="0"/>
       <w:r>
         <w:rPr>
           <w:color w:val="212121"/>
@@ -1167,14 +1147,42 @@
         </w:rPr>
         <w:t> run results, inputs and errors will be sent here when the file is done.</w:t>
       </w:r>
-    </w:p>
-    <w:p>
-      <w:pPr>
-        <w:pStyle w:val="NormalWeb"/>
-        <w:rPr>
-          <w:color w:val="212121"/>
-        </w:rPr>
-      </w:pPr>
+      <w:r>
+        <w:rPr>
+          <w:color w:val="212121"/>
+          <w:sz w:val="24"/>
+          <w:szCs w:val="24"/>
+        </w:rPr>
+        <w:t xml:space="preserve"> NOTE: Our team has implemented an opportunity to receive the API results via webhooks, however that is being tested on our development site. We expect it to be available for general users by mid-</w:t>
+      </w:r>
+      <w:proofErr w:type="gramStart"/>
+      <w:r>
+        <w:rPr>
+          <w:color w:val="212121"/>
+          <w:sz w:val="24"/>
+          <w:szCs w:val="24"/>
+        </w:rPr>
+        <w:t>May,</w:t>
+      </w:r>
+      <w:proofErr w:type="gramEnd"/>
+      <w:r>
+        <w:rPr>
+          <w:color w:val="212121"/>
+          <w:sz w:val="24"/>
+          <w:szCs w:val="24"/>
+        </w:rPr>
+        <w:t xml:space="preserve"> 2020 and we will update this documentation at that time.</w:t>
+      </w:r>
+    </w:p>
+    <w:p>
+      <w:pPr>
+        <w:pStyle w:val="NormalWeb"/>
+        <w:rPr>
+          <w:color w:val="212121"/>
+        </w:rPr>
+      </w:pPr>
+      <w:bookmarkStart w:id="0" w:name="_GoBack"/>
+      <w:bookmarkEnd w:id="0"/>
       <w:r>
         <w:rPr>
           <w:color w:val="212121"/>

</xml_diff>